<commit_message>
Update pet article data
</commit_message>
<xml_diff>
--- a/_scripts/data-articles/01-01-june-2021-how-pets-can-help-improve-mental-health.docx
+++ b/_scripts/data-articles/01-01-june-2021-how-pets-can-help-improve-mental-health.docx
@@ -146,7 +146,7 @@
       </w:pPr>
       <w:r>
         <w:drawing>
-          <wp:inline wp14:editId="1D5FAF78" wp14:anchorId="56014F9A">
+          <wp:inline wp14:editId="3BC01DA6" wp14:anchorId="56014F9A">
             <wp:extent cx="3048000" cy="4572000"/>
             <wp:effectExtent l="0" t="0" r="0" b="0"/>
             <wp:docPr id="2141163242" name="" title=""/>
@@ -161,7 +161,7 @@
                     <pic:cNvPicPr/>
                   </pic:nvPicPr>
                   <pic:blipFill>
-                    <a:blip r:embed="Re4129e79024d4e05">
+                    <a:blip r:embed="R61c99bb9470b40d6">
                       <a:extLst>
                         <a:ext xmlns:a="http://schemas.openxmlformats.org/drawingml/2006/main" uri="{28A0092B-C50C-407E-A947-70E740481C1C}">
                           <a14:useLocalDpi val="0"/>
@@ -397,8 +397,16 @@
       <w:r>
         <w:rPr>
           <w:rFonts w:ascii="Calibri" w:hAnsi="Calibri" w:eastAsia="Calibri" w:cs="Calibri" w:asciiTheme="minorAscii" w:hAnsiTheme="minorAscii" w:eastAsiaTheme="minorAscii" w:cstheme="minorAscii"/>
-        </w:rPr>
-        <w:t>Cholesterol – it is a waxy, fat-like substance that is found in all the cells in your body.</w:t>
+          <w:b w:val="1"/>
+          <w:bCs w:val="1"/>
+        </w:rPr>
+        <w:t xml:space="preserve">Cholesterol </w:t>
+      </w:r>
+      <w:r>
+        <w:rPr>
+          <w:rFonts w:ascii="Calibri" w:hAnsi="Calibri" w:eastAsia="Calibri" w:cs="Calibri" w:asciiTheme="minorAscii" w:hAnsiTheme="minorAscii" w:eastAsiaTheme="minorAscii" w:cstheme="minorAscii"/>
+        </w:rPr>
+        <w:t>– it is a waxy, fat-like substance that is found in all the cells in your body.</w:t>
       </w:r>
     </w:p>
     <w:p w14:noSpellErr="1">
@@ -415,8 +423,16 @@
       <w:r>
         <w:rPr>
           <w:rFonts w:ascii="Calibri" w:hAnsi="Calibri" w:eastAsia="Calibri" w:cs="Calibri" w:asciiTheme="minorAscii" w:hAnsiTheme="minorAscii" w:eastAsiaTheme="minorAscii" w:cstheme="minorAscii"/>
-        </w:rPr>
-        <w:t>Hormones – help control how cells and organs do their work in your body e.g., insulin.</w:t>
+          <w:b w:val="1"/>
+          <w:bCs w:val="1"/>
+        </w:rPr>
+        <w:t xml:space="preserve">Hormones </w:t>
+      </w:r>
+      <w:r>
+        <w:rPr>
+          <w:rFonts w:ascii="Calibri" w:hAnsi="Calibri" w:eastAsia="Calibri" w:cs="Calibri" w:asciiTheme="minorAscii" w:hAnsiTheme="minorAscii" w:eastAsiaTheme="minorAscii" w:cstheme="minorAscii"/>
+        </w:rPr>
+        <w:t>– help control how cells and organs do their work in your body e.g., insulin.</w:t>
       </w:r>
     </w:p>
     <w:p w14:noSpellErr="1">
@@ -433,8 +449,16 @@
       <w:r>
         <w:rPr>
           <w:rFonts w:ascii="Calibri" w:hAnsi="Calibri" w:eastAsia="Calibri" w:cs="Calibri" w:asciiTheme="minorAscii" w:hAnsiTheme="minorAscii" w:eastAsiaTheme="minorAscii" w:cstheme="minorAscii"/>
-        </w:rPr>
-        <w:t>Reduces – to make smaller/less.</w:t>
+          <w:b w:val="1"/>
+          <w:bCs w:val="1"/>
+        </w:rPr>
+        <w:t xml:space="preserve">Reduces </w:t>
+      </w:r>
+      <w:r>
+        <w:rPr>
+          <w:rFonts w:ascii="Calibri" w:hAnsi="Calibri" w:eastAsia="Calibri" w:cs="Calibri" w:asciiTheme="minorAscii" w:hAnsiTheme="minorAscii" w:eastAsiaTheme="minorAscii" w:cstheme="minorAscii"/>
+        </w:rPr>
+        <w:t>– to make smaller/less.</w:t>
       </w:r>
     </w:p>
     <w:p w14:noSpellErr="1">
@@ -451,8 +475,16 @@
       <w:r>
         <w:rPr>
           <w:rFonts w:ascii="Calibri" w:hAnsi="Calibri" w:eastAsia="Calibri" w:cs="Calibri" w:asciiTheme="minorAscii" w:hAnsiTheme="minorAscii" w:eastAsiaTheme="minorAscii" w:cstheme="minorAscii"/>
-        </w:rPr>
-        <w:t>Feel-good – a feeling of happiness.</w:t>
+          <w:b w:val="1"/>
+          <w:bCs w:val="1"/>
+        </w:rPr>
+        <w:t xml:space="preserve">Feel-good </w:t>
+      </w:r>
+      <w:r>
+        <w:rPr>
+          <w:rFonts w:ascii="Calibri" w:hAnsi="Calibri" w:eastAsia="Calibri" w:cs="Calibri" w:asciiTheme="minorAscii" w:hAnsiTheme="minorAscii" w:eastAsiaTheme="minorAscii" w:cstheme="minorAscii"/>
+        </w:rPr>
+        <w:t>– a feeling of happiness.</w:t>
       </w:r>
     </w:p>
     <w:p w14:noSpellErr="1">
@@ -469,8 +501,16 @@
       <w:r>
         <w:rPr>
           <w:rFonts w:ascii="Calibri" w:hAnsi="Calibri" w:eastAsia="Calibri" w:cs="Calibri" w:asciiTheme="minorAscii" w:hAnsiTheme="minorAscii" w:eastAsiaTheme="minorAscii" w:cstheme="minorAscii"/>
-        </w:rPr>
-        <w:t>Increases – to make bigger/more.</w:t>
+          <w:b w:val="1"/>
+          <w:bCs w:val="1"/>
+        </w:rPr>
+        <w:t xml:space="preserve">Increases </w:t>
+      </w:r>
+      <w:r>
+        <w:rPr>
+          <w:rFonts w:ascii="Calibri" w:hAnsi="Calibri" w:eastAsia="Calibri" w:cs="Calibri" w:asciiTheme="minorAscii" w:hAnsiTheme="minorAscii" w:eastAsiaTheme="minorAscii" w:cstheme="minorAscii"/>
+        </w:rPr>
+        <w:t>– to make bigger/more.</w:t>
       </w:r>
     </w:p>
     <w:p w14:noSpellErr="1">
@@ -487,8 +527,16 @@
       <w:r>
         <w:rPr>
           <w:rFonts w:ascii="Calibri" w:hAnsi="Calibri" w:eastAsia="Calibri" w:cs="Calibri" w:asciiTheme="minorAscii" w:hAnsiTheme="minorAscii" w:eastAsiaTheme="minorAscii" w:cstheme="minorAscii"/>
-        </w:rPr>
-        <w:t>Mental health – your emotional state.</w:t>
+          <w:b w:val="1"/>
+          <w:bCs w:val="1"/>
+        </w:rPr>
+        <w:t xml:space="preserve">Mental health </w:t>
+      </w:r>
+      <w:r>
+        <w:rPr>
+          <w:rFonts w:ascii="Calibri" w:hAnsi="Calibri" w:eastAsia="Calibri" w:cs="Calibri" w:asciiTheme="minorAscii" w:hAnsiTheme="minorAscii" w:eastAsiaTheme="minorAscii" w:cstheme="minorAscii"/>
+        </w:rPr>
+        <w:t>– your emotional state.</w:t>
       </w:r>
     </w:p>
     <w:p w14:noSpellErr="1">
@@ -505,8 +553,16 @@
       <w:r>
         <w:rPr>
           <w:rFonts w:ascii="Calibri" w:hAnsi="Calibri" w:eastAsia="Calibri" w:cs="Calibri" w:asciiTheme="minorAscii" w:hAnsiTheme="minorAscii" w:eastAsiaTheme="minorAscii" w:cstheme="minorAscii"/>
-        </w:rPr>
-        <w:t>Mental awareness – to make us aware of the importance of being happy and feel good and not being depressed and sad.</w:t>
+          <w:b w:val="1"/>
+          <w:bCs w:val="1"/>
+        </w:rPr>
+        <w:t xml:space="preserve">Mental awareness </w:t>
+      </w:r>
+      <w:r>
+        <w:rPr>
+          <w:rFonts w:ascii="Calibri" w:hAnsi="Calibri" w:eastAsia="Calibri" w:cs="Calibri" w:asciiTheme="minorAscii" w:hAnsiTheme="minorAscii" w:eastAsiaTheme="minorAscii" w:cstheme="minorAscii"/>
+        </w:rPr>
+        <w:t>– to make us aware of the importance of being happy and feel good and not being depressed and sad.</w:t>
       </w:r>
     </w:p>
     <w:p w14:noSpellErr="1">
@@ -523,8 +579,16 @@
       <w:r>
         <w:rPr>
           <w:rFonts w:ascii="Calibri" w:hAnsi="Calibri" w:eastAsia="Calibri" w:cs="Calibri" w:asciiTheme="minorAscii" w:hAnsiTheme="minorAscii" w:eastAsiaTheme="minorAscii" w:cstheme="minorAscii"/>
-        </w:rPr>
-        <w:t>Stroking your pet – rubbing your hand over your pet's fur.</w:t>
+          <w:b w:val="1"/>
+          <w:bCs w:val="1"/>
+        </w:rPr>
+        <w:t xml:space="preserve">Stroking your pet </w:t>
+      </w:r>
+      <w:r>
+        <w:rPr>
+          <w:rFonts w:ascii="Calibri" w:hAnsi="Calibri" w:eastAsia="Calibri" w:cs="Calibri" w:asciiTheme="minorAscii" w:hAnsiTheme="minorAscii" w:eastAsiaTheme="minorAscii" w:cstheme="minorAscii"/>
+        </w:rPr>
+        <w:t>– rubbing your hand over your pet's fur.</w:t>
       </w:r>
     </w:p>
     <w:p>

</xml_diff>

<commit_message>
Remove trailing whitespace for puppy article data
</commit_message>
<xml_diff>
--- a/_scripts/data-articles/01-01-june-2021-how-pets-can-help-improve-mental-health.docx
+++ b/_scripts/data-articles/01-01-june-2021-how-pets-can-help-improve-mental-health.docx
@@ -51,7 +51,7 @@
         <w:t>A survey by US veterinary group, Banfield Pet Hospital, shows the effects that lockdown has had on pets and their owners.</w:t>
       </w:r>
     </w:p>
-    <w:p w14:noSpellErr="1">
+    <w:p>
       <w:pPr>
         <w:ind w:right="2930"/>
         <w:jc w:val="both"/>
@@ -63,7 +63,7 @@
         <w:rPr>
           <w:rFonts w:ascii="Calibri" w:hAnsi="Calibri" w:eastAsia="Calibri" w:cs="Calibri" w:asciiTheme="minorAscii" w:hAnsiTheme="minorAscii" w:eastAsiaTheme="minorAscii" w:cstheme="minorAscii"/>
         </w:rPr>
-        <w:t xml:space="preserve">The study shows that the bond between people and their pets can help us through difficult times in our lives. Owning a pet is also good for our health. </w:t>
+        <w:t>The study shows that the bond between people and their pets can help us through difficult times in our lives. Owning a pet is also good for our health.</w:t>
       </w:r>
     </w:p>
     <w:p w14:noSpellErr="1">
@@ -146,7 +146,7 @@
       </w:pPr>
       <w:r>
         <w:drawing>
-          <wp:inline wp14:editId="3BC01DA6" wp14:anchorId="56014F9A">
+          <wp:inline wp14:editId="3B189A1B" wp14:anchorId="56014F9A">
             <wp:extent cx="3048000" cy="4572000"/>
             <wp:effectExtent l="0" t="0" r="0" b="0"/>
             <wp:docPr id="2141163242" name="" title=""/>
@@ -161,7 +161,7 @@
                     <pic:cNvPicPr/>
                   </pic:nvPicPr>
                   <pic:blipFill>
-                    <a:blip r:embed="R61c99bb9470b40d6">
+                    <a:blip r:embed="R7b15d4020ac6438d">
                       <a:extLst>
                         <a:ext xmlns:a="http://schemas.openxmlformats.org/drawingml/2006/main" uri="{28A0092B-C50C-407E-A947-70E740481C1C}">
                           <a14:useLocalDpi val="0"/>
@@ -192,6 +192,12 @@
       <w:pPr>
         <w:pStyle w:val="Heading2"/>
         <w:spacing w:after="120" w:afterAutospacing="off"/>
+        <w:rPr>
+          <w:rFonts w:ascii="Cambria" w:hAnsi="Cambria" w:eastAsia="宋体" w:cs=""/>
+          <w:color w:val="365F91" w:themeColor="accent1" w:themeTint="FF" w:themeShade="BF"/>
+          <w:sz w:val="26"/>
+          <w:szCs w:val="26"/>
+        </w:rPr>
       </w:pPr>
       <w:r>
         <w:rPr/>

</xml_diff>